<commit_message>
add schemas to lab5
</commit_message>
<xml_diff>
--- a/лабораторная 5/Документ Microsoft Word.docx
+++ b/лабораторная 5/Документ Microsoft Word.docx
@@ -54,24 +54,15 @@
         <w:rPr>
           <w:lang w:val="en-US"/>
         </w:rPr>
-        <w:t xml:space="preserve">    public partial class Form</w:t>
-      </w:r>
-      <w:proofErr w:type="gramStart"/>
-      <w:r>
-        <w:rPr>
-          <w:lang w:val="en-US"/>
-        </w:rPr>
-        <w:t>1 :</w:t>
-      </w:r>
-      <w:proofErr w:type="gramEnd"/>
-      <w:r>
-        <w:rPr>
-          <w:lang w:val="en-US"/>
-        </w:rPr>
-        <w:t xml:space="preserve"> Form</w:t>
-      </w:r>
-    </w:p>
-    <w:p>
+        <w:t xml:space="preserve">    public partial class Form1 : Form</w:t>
+      </w:r>
+    </w:p>
+    <w:p>
+      <w:pPr>
+        <w:rPr>
+          <w:lang w:val="en-US"/>
+        </w:rPr>
+      </w:pPr>
       <w:r>
         <w:rPr>
           <w:lang w:val="en-US"/>
@@ -79,12 +70,21 @@
         <w:t xml:space="preserve">    </w:t>
       </w:r>
       <w:r>
+        <w:rPr>
+          <w:lang w:val="en-US"/>
+        </w:rPr>
         <w:t>{</w:t>
       </w:r>
     </w:p>
     <w:p>
       <w:r>
-        <w:t xml:space="preserve">        public Form1()</w:t>
+        <w:rPr>
+          <w:lang w:val="en-US"/>
+        </w:rPr>
+        <w:t xml:space="preserve">        </w:t>
+      </w:r>
+      <w:r>
+        <w:t>public Form1()</w:t>
       </w:r>
     </w:p>
     <w:p>
@@ -558,8 +558,131 @@
       </w:r>
     </w:p>
     <w:p>
+      <w:pPr>
+        <w:rPr>
+          <w:lang w:val="en-US"/>
+        </w:rPr>
+      </w:pPr>
       <w:r>
         <w:t>}</w:t>
+      </w:r>
+    </w:p>
+    <w:p>
+      <w:pPr>
+        <w:rPr>
+          <w:lang w:val="en-US"/>
+        </w:rPr>
+      </w:pPr>
+      <w:r>
+        <w:rPr>
+          <w:lang w:val="en-US"/>
+        </w:rPr>
+        <w:lastRenderedPageBreak/>
+        <w:drawing>
+          <wp:inline distT="0" distB="0" distL="0" distR="0" wp14:anchorId="0565CBF0" wp14:editId="251DCD87">
+            <wp:extent cx="2123730" cy="6027420"/>
+            <wp:effectExtent l="0" t="0" r="0" b="0"/>
+            <wp:docPr id="1992511542" name="Рисунок 1"/>
+            <wp:cNvGraphicFramePr>
+              <a:graphicFrameLocks xmlns:a="http://schemas.openxmlformats.org/drawingml/2006/main" noChangeAspect="1"/>
+            </wp:cNvGraphicFramePr>
+            <a:graphic xmlns:a="http://schemas.openxmlformats.org/drawingml/2006/main">
+              <a:graphicData uri="http://schemas.openxmlformats.org/drawingml/2006/picture">
+                <pic:pic xmlns:pic="http://schemas.openxmlformats.org/drawingml/2006/picture">
+                  <pic:nvPicPr>
+                    <pic:cNvPr id="1992511542" name=""/>
+                    <pic:cNvPicPr/>
+                  </pic:nvPicPr>
+                  <pic:blipFill>
+                    <a:blip r:embed="rId4"/>
+                    <a:stretch>
+                      <a:fillRect/>
+                    </a:stretch>
+                  </pic:blipFill>
+                  <pic:spPr>
+                    <a:xfrm>
+                      <a:off x="0" y="0"/>
+                      <a:ext cx="2125664" cy="6032910"/>
+                    </a:xfrm>
+                    <a:prstGeom prst="rect">
+                      <a:avLst/>
+                    </a:prstGeom>
+                  </pic:spPr>
+                </pic:pic>
+              </a:graphicData>
+            </a:graphic>
+          </wp:inline>
+        </w:drawing>
+      </w:r>
+    </w:p>
+    <w:p>
+      <w:pPr>
+        <w:rPr>
+          <w:lang w:val="en-US"/>
+        </w:rPr>
+      </w:pPr>
+      <w:r>
+        <w:t>Функция нахождения индекса минимального и максимального элементов</w:t>
+      </w:r>
+    </w:p>
+    <w:p>
+      <w:pPr>
+        <w:rPr>
+          <w:lang w:val="en-US"/>
+        </w:rPr>
+      </w:pPr>
+    </w:p>
+    <w:p>
+      <w:pPr>
+        <w:rPr>
+          <w:lang w:val="en-US"/>
+        </w:rPr>
+      </w:pPr>
+      <w:r>
+        <w:rPr>
+          <w:lang w:val="en-US"/>
+        </w:rPr>
+        <w:lastRenderedPageBreak/>
+        <w:drawing>
+          <wp:inline distT="0" distB="0" distL="0" distR="0" wp14:anchorId="0D35DA83" wp14:editId="531A4B1A">
+            <wp:extent cx="2259705" cy="4610100"/>
+            <wp:effectExtent l="0" t="0" r="7620" b="0"/>
+            <wp:docPr id="1086238668" name="Рисунок 1"/>
+            <wp:cNvGraphicFramePr>
+              <a:graphicFrameLocks xmlns:a="http://schemas.openxmlformats.org/drawingml/2006/main" noChangeAspect="1"/>
+            </wp:cNvGraphicFramePr>
+            <a:graphic xmlns:a="http://schemas.openxmlformats.org/drawingml/2006/main">
+              <a:graphicData uri="http://schemas.openxmlformats.org/drawingml/2006/picture">
+                <pic:pic xmlns:pic="http://schemas.openxmlformats.org/drawingml/2006/picture">
+                  <pic:nvPicPr>
+                    <pic:cNvPr id="1086238668" name=""/>
+                    <pic:cNvPicPr/>
+                  </pic:nvPicPr>
+                  <pic:blipFill>
+                    <a:blip r:embed="rId5"/>
+                    <a:stretch>
+                      <a:fillRect/>
+                    </a:stretch>
+                  </pic:blipFill>
+                  <pic:spPr>
+                    <a:xfrm>
+                      <a:off x="0" y="0"/>
+                      <a:ext cx="2261099" cy="4612944"/>
+                    </a:xfrm>
+                    <a:prstGeom prst="rect">
+                      <a:avLst/>
+                    </a:prstGeom>
+                  </pic:spPr>
+                </pic:pic>
+              </a:graphicData>
+            </a:graphic>
+          </wp:inline>
+        </w:drawing>
+      </w:r>
+    </w:p>
+    <w:p>
+      <w:r>
+        <w:t>Основная логика</w:t>
       </w:r>
     </w:p>
     <w:p/>
@@ -584,7 +707,7 @@
                     <pic:cNvPicPr/>
                   </pic:nvPicPr>
                   <pic:blipFill>
-                    <a:blip r:embed="rId4"/>
+                    <a:blip r:embed="rId6"/>
                     <a:stretch>
                       <a:fillRect/>
                     </a:stretch>
@@ -617,35 +740,456 @@
         </w:rPr>
       </w:pPr>
       <w:r>
+        <w:t>Задание</w:t>
+      </w:r>
+      <w:r>
+        <w:rPr>
+          <w:lang w:val="en-US"/>
+        </w:rPr>
+        <w:t xml:space="preserve"> 2</w:t>
+      </w:r>
+    </w:p>
+    <w:p>
+      <w:pPr>
+        <w:rPr>
+          <w:lang w:val="en-US"/>
+        </w:rPr>
+      </w:pPr>
+      <w:r>
+        <w:rPr>
+          <w:lang w:val="en-US"/>
+        </w:rPr>
+        <w:t>namespace Lab5</w:t>
+      </w:r>
+    </w:p>
+    <w:p>
+      <w:pPr>
+        <w:rPr>
+          <w:lang w:val="en-US"/>
+        </w:rPr>
+      </w:pPr>
+      <w:r>
+        <w:rPr>
+          <w:lang w:val="en-US"/>
+        </w:rPr>
+        <w:t>{</w:t>
+      </w:r>
+    </w:p>
+    <w:p>
+      <w:pPr>
+        <w:rPr>
+          <w:lang w:val="en-US"/>
+        </w:rPr>
+      </w:pPr>
+      <w:r>
+        <w:rPr>
+          <w:lang w:val="en-US"/>
+        </w:rPr>
+        <w:t xml:space="preserve">    public partial class Form1 : Form</w:t>
+      </w:r>
+    </w:p>
+    <w:p>
+      <w:pPr>
+        <w:rPr>
+          <w:lang w:val="en-US"/>
+        </w:rPr>
+      </w:pPr>
+      <w:r>
+        <w:rPr>
+          <w:lang w:val="en-US"/>
+        </w:rPr>
+        <w:t xml:space="preserve">    </w:t>
+      </w:r>
+      <w:r>
+        <w:rPr>
+          <w:lang w:val="en-US"/>
+        </w:rPr>
+        <w:t>{</w:t>
+      </w:r>
+    </w:p>
+    <w:p>
+      <w:pPr>
+        <w:rPr>
+          <w:lang w:val="en-US"/>
+        </w:rPr>
+      </w:pPr>
+      <w:r>
+        <w:rPr>
+          <w:lang w:val="en-US"/>
+        </w:rPr>
+        <w:t xml:space="preserve">        public Form1()</w:t>
+      </w:r>
+    </w:p>
+    <w:p>
+      <w:pPr>
+        <w:rPr>
+          <w:lang w:val="en-US"/>
+        </w:rPr>
+      </w:pPr>
+      <w:r>
+        <w:rPr>
+          <w:lang w:val="en-US"/>
+        </w:rPr>
+        <w:t xml:space="preserve">        {</w:t>
+      </w:r>
+    </w:p>
+    <w:p>
+      <w:pPr>
+        <w:rPr>
+          <w:lang w:val="en-US"/>
+        </w:rPr>
+      </w:pPr>
+      <w:r>
+        <w:rPr>
+          <w:lang w:val="en-US"/>
+        </w:rPr>
+        <w:t xml:space="preserve">            InitializeComponent();</w:t>
+      </w:r>
+    </w:p>
+    <w:p>
+      <w:pPr>
+        <w:rPr>
+          <w:lang w:val="en-US"/>
+        </w:rPr>
+      </w:pPr>
+      <w:r>
+        <w:rPr>
+          <w:lang w:val="en-US"/>
+        </w:rPr>
+        <w:t xml:space="preserve">        }</w:t>
+      </w:r>
+    </w:p>
+    <w:p>
+      <w:pPr>
+        <w:rPr>
+          <w:lang w:val="en-US"/>
+        </w:rPr>
+      </w:pPr>
+    </w:p>
+    <w:p>
+      <w:pPr>
+        <w:rPr>
+          <w:lang w:val="en-US"/>
+        </w:rPr>
+      </w:pPr>
+      <w:r>
+        <w:rPr>
+          <w:lang w:val="en-US"/>
+        </w:rPr>
+        <w:t xml:space="preserve">        static int MaxSequenceLength(string input)</w:t>
+      </w:r>
+    </w:p>
+    <w:p>
+      <w:r>
+        <w:rPr>
+          <w:lang w:val="en-US"/>
+        </w:rPr>
+        <w:t xml:space="preserve">        </w:t>
+      </w:r>
+      <w:r>
+        <w:t>{</w:t>
+      </w:r>
+    </w:p>
+    <w:p>
+      <w:r>
+        <w:t xml:space="preserve">            // Преобразуем строку в массив целых чисел</w:t>
+      </w:r>
+    </w:p>
+    <w:p>
+      <w:pPr>
+        <w:rPr>
+          <w:lang w:val="en-US"/>
+        </w:rPr>
+      </w:pPr>
+      <w:r>
+        <w:t xml:space="preserve">            </w:t>
+      </w:r>
+      <w:r>
+        <w:rPr>
+          <w:lang w:val="en-US"/>
+        </w:rPr>
+        <w:t>int[] numbers = input.Split(' ').Select(int.Parse).ToArray();</w:t>
+      </w:r>
+    </w:p>
+    <w:p>
+      <w:pPr>
+        <w:rPr>
+          <w:lang w:val="en-US"/>
+        </w:rPr>
+      </w:pPr>
+    </w:p>
+    <w:p>
+      <w:pPr>
+        <w:rPr>
+          <w:lang w:val="en-US"/>
+        </w:rPr>
+      </w:pPr>
+      <w:r>
+        <w:rPr>
+          <w:lang w:val="en-US"/>
+        </w:rPr>
+        <w:t xml:space="preserve">            if (numbers.Length == 0)</w:t>
+      </w:r>
+    </w:p>
+    <w:p>
+      <w:pPr>
+        <w:rPr>
+          <w:lang w:val="en-US"/>
+        </w:rPr>
+      </w:pPr>
+      <w:r>
+        <w:rPr>
+          <w:lang w:val="en-US"/>
+        </w:rPr>
+        <w:t xml:space="preserve">            {</w:t>
+      </w:r>
+    </w:p>
+    <w:p>
+      <w:pPr>
+        <w:rPr>
+          <w:lang w:val="en-US"/>
+        </w:rPr>
+      </w:pPr>
+      <w:r>
+        <w:rPr>
+          <w:lang w:val="en-US"/>
+        </w:rPr>
+        <w:t xml:space="preserve">                throw new ArgumentException("</w:t>
+      </w:r>
+      <w:r>
+        <w:t>Массив</w:t>
+      </w:r>
+      <w:r>
+        <w:rPr>
+          <w:lang w:val="en-US"/>
+        </w:rPr>
+        <w:t xml:space="preserve"> </w:t>
+      </w:r>
+      <w:r>
+        <w:t>не</w:t>
+      </w:r>
+      <w:r>
+        <w:rPr>
+          <w:lang w:val="en-US"/>
+        </w:rPr>
+        <w:t xml:space="preserve"> </w:t>
+      </w:r>
+      <w:r>
+        <w:t>должен</w:t>
+      </w:r>
+      <w:r>
+        <w:rPr>
+          <w:lang w:val="en-US"/>
+        </w:rPr>
+        <w:t xml:space="preserve"> </w:t>
+      </w:r>
+      <w:r>
+        <w:t>быть</w:t>
+      </w:r>
+      <w:r>
+        <w:rPr>
+          <w:lang w:val="en-US"/>
+        </w:rPr>
+        <w:t xml:space="preserve"> </w:t>
+      </w:r>
+      <w:r>
+        <w:t>пустым</w:t>
+      </w:r>
+      <w:r>
+        <w:rPr>
+          <w:lang w:val="en-US"/>
+        </w:rPr>
+        <w:t>.");</w:t>
+      </w:r>
+    </w:p>
+    <w:p>
+      <w:r>
+        <w:rPr>
+          <w:lang w:val="en-US"/>
+        </w:rPr>
+        <w:t xml:space="preserve">            </w:t>
+      </w:r>
+      <w:r>
+        <w:t>}</w:t>
+      </w:r>
+    </w:p>
+    <w:p/>
+    <w:p>
+      <w:r>
+        <w:t xml:space="preserve">            int maxLength = 1; // Минимальная длина последовательности</w:t>
+      </w:r>
+    </w:p>
+    <w:p>
+      <w:r>
+        <w:t xml:space="preserve">            int currentLength = 1;</w:t>
+      </w:r>
+    </w:p>
+    <w:p/>
+    <w:p>
+      <w:r>
+        <w:t xml:space="preserve">            // Проходим по массиву и ищем последовательности</w:t>
+      </w:r>
+    </w:p>
+    <w:p>
+      <w:pPr>
+        <w:rPr>
+          <w:lang w:val="en-US"/>
+        </w:rPr>
+      </w:pPr>
+      <w:r>
+        <w:t xml:space="preserve">            </w:t>
+      </w:r>
+      <w:r>
+        <w:rPr>
+          <w:lang w:val="en-US"/>
+        </w:rPr>
+        <w:t>for (int i = 1; i &lt; numbers.Length; i++)</w:t>
+      </w:r>
+    </w:p>
+    <w:p>
+      <w:pPr>
+        <w:rPr>
+          <w:lang w:val="en-US"/>
+        </w:rPr>
+      </w:pPr>
+      <w:r>
+        <w:rPr>
+          <w:lang w:val="en-US"/>
+        </w:rPr>
+        <w:t xml:space="preserve">            {</w:t>
+      </w:r>
+    </w:p>
+    <w:p>
+      <w:pPr>
+        <w:rPr>
+          <w:lang w:val="en-US"/>
+        </w:rPr>
+      </w:pPr>
+      <w:r>
+        <w:rPr>
+          <w:lang w:val="en-US"/>
+        </w:rPr>
+        <w:t xml:space="preserve">                if (numbers[i] == numbers[i - 1])</w:t>
+      </w:r>
+    </w:p>
+    <w:p>
+      <w:r>
+        <w:rPr>
+          <w:lang w:val="en-US"/>
+        </w:rPr>
         <w:lastRenderedPageBreak/>
-        <w:t>Задание</w:t>
-      </w:r>
-      <w:r>
-        <w:rPr>
-          <w:lang w:val="en-US"/>
-        </w:rPr>
-        <w:t xml:space="preserve"> 2</w:t>
-      </w:r>
-    </w:p>
-    <w:p>
-      <w:pPr>
-        <w:rPr>
-          <w:lang w:val="en-US"/>
-        </w:rPr>
-      </w:pPr>
-      <w:r>
-        <w:rPr>
-          <w:lang w:val="en-US"/>
-        </w:rPr>
-        <w:t>namespace Lab5</w:t>
-      </w:r>
-    </w:p>
-    <w:p>
-      <w:pPr>
-        <w:rPr>
-          <w:lang w:val="en-US"/>
-        </w:rPr>
-      </w:pPr>
+        <w:t xml:space="preserve">                {</w:t>
+      </w:r>
+    </w:p>
+    <w:p>
+      <w:pPr>
+        <w:rPr>
+          <w:lang w:val="en-US"/>
+        </w:rPr>
+      </w:pPr>
+      <w:r>
+        <w:rPr>
+          <w:lang w:val="en-US"/>
+        </w:rPr>
+        <w:t xml:space="preserve">                    currentLength++;</w:t>
+      </w:r>
+    </w:p>
+    <w:p>
+      <w:pPr>
+        <w:rPr>
+          <w:lang w:val="en-US"/>
+        </w:rPr>
+      </w:pPr>
+      <w:r>
+        <w:rPr>
+          <w:lang w:val="en-US"/>
+        </w:rPr>
+        <w:t xml:space="preserve">                    if (currentLength &gt; maxLength)</w:t>
+      </w:r>
+    </w:p>
+    <w:p>
+      <w:pPr>
+        <w:rPr>
+          <w:lang w:val="en-US"/>
+        </w:rPr>
+      </w:pPr>
+      <w:r>
+        <w:rPr>
+          <w:lang w:val="en-US"/>
+        </w:rPr>
+        <w:t xml:space="preserve">                    {</w:t>
+      </w:r>
+    </w:p>
+    <w:p>
+      <w:pPr>
+        <w:rPr>
+          <w:lang w:val="en-US"/>
+        </w:rPr>
+      </w:pPr>
+      <w:r>
+        <w:rPr>
+          <w:lang w:val="en-US"/>
+        </w:rPr>
+        <w:t xml:space="preserve">                        maxLength = currentLength;</w:t>
+      </w:r>
+    </w:p>
+    <w:p>
+      <w:pPr>
+        <w:rPr>
+          <w:lang w:val="en-US"/>
+        </w:rPr>
+      </w:pPr>
+      <w:r>
+        <w:rPr>
+          <w:lang w:val="en-US"/>
+        </w:rPr>
+        <w:t xml:space="preserve">                    </w:t>
+      </w:r>
+      <w:r>
+        <w:rPr>
+          <w:lang w:val="en-US"/>
+        </w:rPr>
+        <w:t>}</w:t>
+      </w:r>
+    </w:p>
+    <w:p>
+      <w:pPr>
+        <w:rPr>
+          <w:lang w:val="en-US"/>
+        </w:rPr>
+      </w:pPr>
+      <w:r>
+        <w:rPr>
+          <w:lang w:val="en-US"/>
+        </w:rPr>
+        <w:t xml:space="preserve">                }</w:t>
+      </w:r>
+    </w:p>
+    <w:p>
+      <w:pPr>
+        <w:rPr>
+          <w:lang w:val="en-US"/>
+        </w:rPr>
+      </w:pPr>
+      <w:r>
+        <w:rPr>
+          <w:lang w:val="en-US"/>
+        </w:rPr>
+        <w:t xml:space="preserve">                else</w:t>
+      </w:r>
+    </w:p>
+    <w:p>
+      <w:pPr>
+        <w:rPr>
+          <w:lang w:val="en-US"/>
+        </w:rPr>
+      </w:pPr>
+      <w:r>
+        <w:rPr>
+          <w:lang w:val="en-US"/>
+        </w:rPr>
+        <w:t xml:space="preserve">                </w:t>
+      </w:r>
       <w:r>
         <w:rPr>
           <w:lang w:val="en-US"/>
@@ -663,39 +1207,79 @@
         <w:rPr>
           <w:lang w:val="en-US"/>
         </w:rPr>
-        <w:t xml:space="preserve">    public partial class Form1 : Form</w:t>
-      </w:r>
-    </w:p>
-    <w:p>
-      <w:pPr>
-        <w:rPr>
-          <w:lang w:val="en-US"/>
-        </w:rPr>
-      </w:pPr>
-      <w:r>
-        <w:rPr>
-          <w:lang w:val="en-US"/>
-        </w:rPr>
-        <w:t xml:space="preserve">    </w:t>
-      </w:r>
-      <w:r>
-        <w:rPr>
-          <w:lang w:val="en-US"/>
-        </w:rPr>
-        <w:t>{</w:t>
-      </w:r>
-    </w:p>
-    <w:p>
-      <w:pPr>
-        <w:rPr>
-          <w:lang w:val="en-US"/>
-        </w:rPr>
-      </w:pPr>
-      <w:r>
-        <w:rPr>
-          <w:lang w:val="en-US"/>
-        </w:rPr>
-        <w:t xml:space="preserve">        public Form1()</w:t>
+        <w:t xml:space="preserve">                    currentLength = 1;</w:t>
+      </w:r>
+    </w:p>
+    <w:p>
+      <w:pPr>
+        <w:rPr>
+          <w:lang w:val="en-US"/>
+        </w:rPr>
+      </w:pPr>
+      <w:r>
+        <w:rPr>
+          <w:lang w:val="en-US"/>
+        </w:rPr>
+        <w:t xml:space="preserve">                }</w:t>
+      </w:r>
+    </w:p>
+    <w:p>
+      <w:pPr>
+        <w:rPr>
+          <w:lang w:val="en-US"/>
+        </w:rPr>
+      </w:pPr>
+      <w:r>
+        <w:rPr>
+          <w:lang w:val="en-US"/>
+        </w:rPr>
+        <w:t xml:space="preserve">            }</w:t>
+      </w:r>
+    </w:p>
+    <w:p>
+      <w:pPr>
+        <w:rPr>
+          <w:lang w:val="en-US"/>
+        </w:rPr>
+      </w:pPr>
+    </w:p>
+    <w:p>
+      <w:pPr>
+        <w:rPr>
+          <w:lang w:val="en-US"/>
+        </w:rPr>
+      </w:pPr>
+      <w:r>
+        <w:rPr>
+          <w:lang w:val="en-US"/>
+        </w:rPr>
+        <w:t xml:space="preserve">            return maxLength;</w:t>
+      </w:r>
+    </w:p>
+    <w:p>
+      <w:pPr>
+        <w:rPr>
+          <w:lang w:val="en-US"/>
+        </w:rPr>
+      </w:pPr>
+      <w:r>
+        <w:rPr>
+          <w:lang w:val="en-US"/>
+        </w:rPr>
+        <w:t xml:space="preserve">        }</w:t>
+      </w:r>
+    </w:p>
+    <w:p>
+      <w:pPr>
+        <w:rPr>
+          <w:lang w:val="en-US"/>
+        </w:rPr>
+      </w:pPr>
+      <w:r>
+        <w:rPr>
+          <w:lang w:val="en-US"/>
+        </w:rPr>
+        <w:t xml:space="preserve">        private void button1_Click(object sender, EventArgs e)</w:t>
       </w:r>
     </w:p>
     <w:p>
@@ -721,40 +1305,20 @@
         <w:rPr>
           <w:lang w:val="en-US"/>
         </w:rPr>
-        <w:t xml:space="preserve">            InitializeComponent();</w:t>
-      </w:r>
-    </w:p>
-    <w:p>
-      <w:pPr>
-        <w:rPr>
-          <w:lang w:val="en-US"/>
-        </w:rPr>
-      </w:pPr>
-      <w:r>
-        <w:rPr>
-          <w:lang w:val="en-US"/>
-        </w:rPr>
-        <w:t xml:space="preserve">        }</w:t>
-      </w:r>
-    </w:p>
-    <w:p>
-      <w:pPr>
-        <w:rPr>
-          <w:lang w:val="en-US"/>
-        </w:rPr>
-      </w:pPr>
-    </w:p>
-    <w:p>
-      <w:pPr>
-        <w:rPr>
-          <w:lang w:val="en-US"/>
-        </w:rPr>
-      </w:pPr>
-      <w:r>
-        <w:rPr>
-          <w:lang w:val="en-US"/>
-        </w:rPr>
-        <w:t xml:space="preserve">        static int MaxSequenceLength(string input)</w:t>
+        <w:t xml:space="preserve">            string input = textBox1.Text;</w:t>
+      </w:r>
+    </w:p>
+    <w:p>
+      <w:pPr>
+        <w:rPr>
+          <w:lang w:val="en-US"/>
+        </w:rPr>
+      </w:pPr>
+      <w:r>
+        <w:rPr>
+          <w:lang w:val="en-US"/>
+        </w:rPr>
+        <w:t xml:space="preserve">            textBox2.Text = MaxSequenceLength(input).ToString();</w:t>
       </w:r>
     </w:p>
     <w:p>
@@ -765,477 +1329,85 @@
         <w:t xml:space="preserve">        </w:t>
       </w:r>
       <w:r>
-        <w:t>{</w:t>
-      </w:r>
-    </w:p>
-    <w:p>
-      <w:r>
-        <w:t xml:space="preserve">            // Преобразуем строку в массив целых чисел</w:t>
-      </w:r>
-    </w:p>
-    <w:p>
-      <w:pPr>
-        <w:rPr>
-          <w:lang w:val="en-US"/>
-        </w:rPr>
-      </w:pPr>
-      <w:r>
-        <w:t xml:space="preserve">            </w:t>
-      </w:r>
-      <w:r>
-        <w:rPr>
-          <w:lang w:val="en-US"/>
-        </w:rPr>
-        <w:t>int[] numbers = input.Split(' ').Select(int.Parse).ToArray();</w:t>
-      </w:r>
-    </w:p>
-    <w:p>
-      <w:pPr>
-        <w:rPr>
-          <w:lang w:val="en-US"/>
-        </w:rPr>
-      </w:pPr>
-    </w:p>
-    <w:p>
-      <w:pPr>
-        <w:rPr>
-          <w:lang w:val="en-US"/>
-        </w:rPr>
-      </w:pPr>
-      <w:r>
-        <w:rPr>
-          <w:lang w:val="en-US"/>
-        </w:rPr>
-        <w:t xml:space="preserve">            if (numbers.Length == 0)</w:t>
-      </w:r>
-    </w:p>
-    <w:p>
-      <w:pPr>
-        <w:rPr>
-          <w:lang w:val="en-US"/>
-        </w:rPr>
-      </w:pPr>
-      <w:r>
-        <w:rPr>
-          <w:lang w:val="en-US"/>
-        </w:rPr>
-        <w:t xml:space="preserve">            {</w:t>
-      </w:r>
-    </w:p>
-    <w:p>
-      <w:pPr>
-        <w:rPr>
-          <w:lang w:val="en-US"/>
-        </w:rPr>
-      </w:pPr>
-      <w:r>
-        <w:rPr>
-          <w:lang w:val="en-US"/>
-        </w:rPr>
-        <w:t xml:space="preserve">                throw new ArgumentException("</w:t>
-      </w:r>
-      <w:r>
-        <w:t>Массив</w:t>
-      </w:r>
-      <w:r>
-        <w:rPr>
-          <w:lang w:val="en-US"/>
-        </w:rPr>
-        <w:t xml:space="preserve"> </w:t>
-      </w:r>
-      <w:r>
-        <w:t>не</w:t>
-      </w:r>
-      <w:r>
-        <w:rPr>
-          <w:lang w:val="en-US"/>
-        </w:rPr>
-        <w:t xml:space="preserve"> </w:t>
-      </w:r>
-      <w:r>
-        <w:t>должен</w:t>
-      </w:r>
-      <w:r>
-        <w:rPr>
-          <w:lang w:val="en-US"/>
-        </w:rPr>
-        <w:t xml:space="preserve"> </w:t>
-      </w:r>
-      <w:r>
-        <w:t>быть</w:t>
-      </w:r>
-      <w:r>
-        <w:rPr>
-          <w:lang w:val="en-US"/>
-        </w:rPr>
-        <w:t xml:space="preserve"> </w:t>
-      </w:r>
-      <w:r>
-        <w:t>пустым</w:t>
-      </w:r>
-      <w:r>
-        <w:rPr>
-          <w:lang w:val="en-US"/>
-        </w:rPr>
-        <w:t>.");</w:t>
-      </w:r>
-    </w:p>
-    <w:p>
-      <w:r>
-        <w:rPr>
-          <w:lang w:val="en-US"/>
-        </w:rPr>
-        <w:t xml:space="preserve">            </w:t>
-      </w:r>
-      <w:r>
         <w:t>}</w:t>
       </w:r>
     </w:p>
+    <w:p>
+      <w:r>
+        <w:t xml:space="preserve">    }</w:t>
+      </w:r>
+    </w:p>
+    <w:p>
+      <w:pPr>
+        <w:rPr>
+          <w:lang w:val="en-US"/>
+        </w:rPr>
+      </w:pPr>
+      <w:r>
+        <w:t>}</w:t>
+      </w:r>
+    </w:p>
+    <w:p>
+      <w:pPr>
+        <w:rPr>
+          <w:lang w:val="en-US"/>
+        </w:rPr>
+      </w:pPr>
+      <w:r>
+        <w:rPr>
+          <w:lang w:val="en-US"/>
+        </w:rPr>
+        <w:lastRenderedPageBreak/>
+        <w:drawing>
+          <wp:inline distT="0" distB="0" distL="0" distR="0" wp14:anchorId="4B7374ED" wp14:editId="27598DC8">
+            <wp:extent cx="3972479" cy="7278116"/>
+            <wp:effectExtent l="0" t="0" r="9525" b="0"/>
+            <wp:docPr id="765043060" name="Рисунок 1"/>
+            <wp:cNvGraphicFramePr>
+              <a:graphicFrameLocks xmlns:a="http://schemas.openxmlformats.org/drawingml/2006/main" noChangeAspect="1"/>
+            </wp:cNvGraphicFramePr>
+            <a:graphic xmlns:a="http://schemas.openxmlformats.org/drawingml/2006/main">
+              <a:graphicData uri="http://schemas.openxmlformats.org/drawingml/2006/picture">
+                <pic:pic xmlns:pic="http://schemas.openxmlformats.org/drawingml/2006/picture">
+                  <pic:nvPicPr>
+                    <pic:cNvPr id="765043060" name=""/>
+                    <pic:cNvPicPr/>
+                  </pic:nvPicPr>
+                  <pic:blipFill>
+                    <a:blip r:embed="rId7"/>
+                    <a:stretch>
+                      <a:fillRect/>
+                    </a:stretch>
+                  </pic:blipFill>
+                  <pic:spPr>
+                    <a:xfrm>
+                      <a:off x="0" y="0"/>
+                      <a:ext cx="3972479" cy="7278116"/>
+                    </a:xfrm>
+                    <a:prstGeom prst="rect">
+                      <a:avLst/>
+                    </a:prstGeom>
+                  </pic:spPr>
+                </pic:pic>
+              </a:graphicData>
+            </a:graphic>
+          </wp:inline>
+        </w:drawing>
+      </w:r>
+    </w:p>
     <w:p/>
     <w:p>
-      <w:r>
-        <w:t xml:space="preserve">            int maxLength = 1; // Минимальная длина последовательности</w:t>
-      </w:r>
-    </w:p>
-    <w:p>
-      <w:r>
-        <w:t xml:space="preserve">            int currentLength = 1;</w:t>
-      </w:r>
-    </w:p>
-    <w:p/>
-    <w:p>
-      <w:r>
-        <w:t xml:space="preserve">            // Проходим по массиву и ищем последовательности</w:t>
-      </w:r>
-    </w:p>
-    <w:p>
-      <w:pPr>
-        <w:rPr>
-          <w:lang w:val="en-US"/>
-        </w:rPr>
-      </w:pPr>
-      <w:r>
-        <w:t xml:space="preserve">            </w:t>
-      </w:r>
-      <w:r>
-        <w:rPr>
-          <w:lang w:val="en-US"/>
-        </w:rPr>
-        <w:t>for (int i = 1; i &lt; numbers.Length; i++)</w:t>
-      </w:r>
-    </w:p>
-    <w:p>
-      <w:pPr>
-        <w:rPr>
-          <w:lang w:val="en-US"/>
-        </w:rPr>
-      </w:pPr>
-      <w:r>
-        <w:rPr>
-          <w:lang w:val="en-US"/>
-        </w:rPr>
-        <w:t xml:space="preserve">            {</w:t>
-      </w:r>
-    </w:p>
-    <w:p>
-      <w:pPr>
-        <w:rPr>
-          <w:lang w:val="en-US"/>
-        </w:rPr>
-      </w:pPr>
-      <w:r>
-        <w:rPr>
-          <w:lang w:val="en-US"/>
-        </w:rPr>
-        <w:t xml:space="preserve">                if (numbers[i] == numbers[i - 1])</w:t>
-      </w:r>
-    </w:p>
-    <w:p>
-      <w:pPr>
-        <w:rPr>
-          <w:lang w:val="en-US"/>
-        </w:rPr>
-      </w:pPr>
-      <w:r>
-        <w:rPr>
-          <w:lang w:val="en-US"/>
-        </w:rPr>
-        <w:t xml:space="preserve">                {</w:t>
-      </w:r>
-    </w:p>
-    <w:p>
-      <w:pPr>
-        <w:rPr>
-          <w:lang w:val="en-US"/>
-        </w:rPr>
-      </w:pPr>
-      <w:r>
-        <w:rPr>
-          <w:lang w:val="en-US"/>
-        </w:rPr>
-        <w:t xml:space="preserve">                    currentLength++;</w:t>
-      </w:r>
-    </w:p>
-    <w:p>
-      <w:pPr>
-        <w:rPr>
-          <w:lang w:val="en-US"/>
-        </w:rPr>
-      </w:pPr>
-      <w:r>
-        <w:rPr>
-          <w:lang w:val="en-US"/>
-        </w:rPr>
-        <w:t xml:space="preserve">                    if (currentLength &gt; maxLength)</w:t>
-      </w:r>
-    </w:p>
-    <w:p>
-      <w:pPr>
-        <w:rPr>
-          <w:lang w:val="en-US"/>
-        </w:rPr>
-      </w:pPr>
-      <w:r>
-        <w:rPr>
-          <w:lang w:val="en-US"/>
-        </w:rPr>
-        <w:t xml:space="preserve">                    {</w:t>
-      </w:r>
-    </w:p>
-    <w:p>
-      <w:pPr>
-        <w:rPr>
-          <w:lang w:val="en-US"/>
-        </w:rPr>
-      </w:pPr>
-      <w:r>
-        <w:rPr>
-          <w:lang w:val="en-US"/>
-        </w:rPr>
-        <w:t xml:space="preserve">                        maxLength = currentLength;</w:t>
-      </w:r>
-    </w:p>
-    <w:p>
-      <w:pPr>
-        <w:rPr>
-          <w:lang w:val="en-US"/>
-        </w:rPr>
-      </w:pPr>
-      <w:r>
-        <w:rPr>
+      <w:pPr>
+        <w:rPr>
+          <w:lang w:val="en-US"/>
+        </w:rPr>
+      </w:pPr>
+      <w:r>
+        <w:rPr>
+          <w:noProof/>
           <w:lang w:val="en-US"/>
         </w:rPr>
         <w:lastRenderedPageBreak/>
-        <w:t xml:space="preserve">                    </w:t>
-      </w:r>
-      <w:r>
-        <w:rPr>
-          <w:lang w:val="en-US"/>
-        </w:rPr>
-        <w:t>}</w:t>
-      </w:r>
-    </w:p>
-    <w:p>
-      <w:pPr>
-        <w:rPr>
-          <w:lang w:val="en-US"/>
-        </w:rPr>
-      </w:pPr>
-      <w:r>
-        <w:rPr>
-          <w:lang w:val="en-US"/>
-        </w:rPr>
-        <w:t xml:space="preserve">                }</w:t>
-      </w:r>
-    </w:p>
-    <w:p>
-      <w:pPr>
-        <w:rPr>
-          <w:lang w:val="en-US"/>
-        </w:rPr>
-      </w:pPr>
-      <w:r>
-        <w:rPr>
-          <w:lang w:val="en-US"/>
-        </w:rPr>
-        <w:t xml:space="preserve">                else</w:t>
-      </w:r>
-    </w:p>
-    <w:p>
-      <w:pPr>
-        <w:rPr>
-          <w:lang w:val="en-US"/>
-        </w:rPr>
-      </w:pPr>
-      <w:r>
-        <w:rPr>
-          <w:lang w:val="en-US"/>
-        </w:rPr>
-        <w:t xml:space="preserve">                </w:t>
-      </w:r>
-      <w:r>
-        <w:rPr>
-          <w:lang w:val="en-US"/>
-        </w:rPr>
-        <w:t>{</w:t>
-      </w:r>
-    </w:p>
-    <w:p>
-      <w:pPr>
-        <w:rPr>
-          <w:lang w:val="en-US"/>
-        </w:rPr>
-      </w:pPr>
-      <w:r>
-        <w:rPr>
-          <w:lang w:val="en-US"/>
-        </w:rPr>
-        <w:t xml:space="preserve">                    currentLength = 1;</w:t>
-      </w:r>
-    </w:p>
-    <w:p>
-      <w:pPr>
-        <w:rPr>
-          <w:lang w:val="en-US"/>
-        </w:rPr>
-      </w:pPr>
-      <w:r>
-        <w:rPr>
-          <w:lang w:val="en-US"/>
-        </w:rPr>
-        <w:t xml:space="preserve">                }</w:t>
-      </w:r>
-    </w:p>
-    <w:p>
-      <w:pPr>
-        <w:rPr>
-          <w:lang w:val="en-US"/>
-        </w:rPr>
-      </w:pPr>
-      <w:r>
-        <w:rPr>
-          <w:lang w:val="en-US"/>
-        </w:rPr>
-        <w:t xml:space="preserve">            }</w:t>
-      </w:r>
-    </w:p>
-    <w:p>
-      <w:pPr>
-        <w:rPr>
-          <w:lang w:val="en-US"/>
-        </w:rPr>
-      </w:pPr>
-    </w:p>
-    <w:p>
-      <w:pPr>
-        <w:rPr>
-          <w:lang w:val="en-US"/>
-        </w:rPr>
-      </w:pPr>
-      <w:r>
-        <w:rPr>
-          <w:lang w:val="en-US"/>
-        </w:rPr>
-        <w:t xml:space="preserve">            return maxLength;</w:t>
-      </w:r>
-    </w:p>
-    <w:p>
-      <w:pPr>
-        <w:rPr>
-          <w:lang w:val="en-US"/>
-        </w:rPr>
-      </w:pPr>
-      <w:r>
-        <w:rPr>
-          <w:lang w:val="en-US"/>
-        </w:rPr>
-        <w:t xml:space="preserve">        }</w:t>
-      </w:r>
-    </w:p>
-    <w:p>
-      <w:pPr>
-        <w:rPr>
-          <w:lang w:val="en-US"/>
-        </w:rPr>
-      </w:pPr>
-      <w:r>
-        <w:rPr>
-          <w:lang w:val="en-US"/>
-        </w:rPr>
-        <w:t xml:space="preserve">        private void button1_Click(object sender, EventArgs e)</w:t>
-      </w:r>
-    </w:p>
-    <w:p>
-      <w:pPr>
-        <w:rPr>
-          <w:lang w:val="en-US"/>
-        </w:rPr>
-      </w:pPr>
-      <w:r>
-        <w:rPr>
-          <w:lang w:val="en-US"/>
-        </w:rPr>
-        <w:t xml:space="preserve">        {</w:t>
-      </w:r>
-    </w:p>
-    <w:p>
-      <w:pPr>
-        <w:rPr>
-          <w:lang w:val="en-US"/>
-        </w:rPr>
-      </w:pPr>
-      <w:r>
-        <w:rPr>
-          <w:lang w:val="en-US"/>
-        </w:rPr>
-        <w:t xml:space="preserve">            string input = textBox1.Text;</w:t>
-      </w:r>
-    </w:p>
-    <w:p>
-      <w:pPr>
-        <w:rPr>
-          <w:lang w:val="en-US"/>
-        </w:rPr>
-      </w:pPr>
-      <w:r>
-        <w:rPr>
-          <w:lang w:val="en-US"/>
-        </w:rPr>
-        <w:t xml:space="preserve">            textBox2.Text = MaxSequenceLength(input).ToString();</w:t>
-      </w:r>
-    </w:p>
-    <w:p>
-      <w:r>
-        <w:rPr>
-          <w:lang w:val="en-US"/>
-        </w:rPr>
-        <w:t xml:space="preserve">        </w:t>
-      </w:r>
-      <w:r>
-        <w:t>}</w:t>
-      </w:r>
-    </w:p>
-    <w:p>
-      <w:r>
-        <w:t xml:space="preserve">    }</w:t>
-      </w:r>
-    </w:p>
-    <w:p>
-      <w:r>
-        <w:t>}</w:t>
-      </w:r>
-    </w:p>
-    <w:p/>
-    <w:p>
-      <w:pPr>
-        <w:rPr>
-          <w:lang w:val="en-US"/>
-        </w:rPr>
-      </w:pPr>
-      <w:r>
-        <w:rPr>
-          <w:lang w:val="en-US"/>
-        </w:rPr>
         <w:drawing>
           <wp:inline distT="0" distB="0" distL="0" distR="0" wp14:anchorId="586EA041" wp14:editId="2706C8EA">
             <wp:extent cx="5696745" cy="3753374"/>
@@ -1252,7 +1424,7 @@
                     <pic:cNvPicPr/>
                   </pic:nvPicPr>
                   <pic:blipFill>
-                    <a:blip r:embed="rId5"/>
+                    <a:blip r:embed="rId8"/>
                     <a:stretch>
                       <a:fillRect/>
                     </a:stretch>

</xml_diff>